<commit_message>
almost done functions. just script
</commit_message>
<xml_diff>
--- a/hw3/hw3.docx
+++ b/hw3/hw3.docx
@@ -9,10 +9,14 @@
           <w:ilvl w:val="0"/>
           <w:numId w:val="2"/>
         </w:numPr>
-      </w:pPr>
-      <w:r>
-        <w:rPr>
-          <w:rFonts w:hint="cs"/>
+        <w:rPr>
+          <w:highlight w:val="green"/>
+        </w:rPr>
+      </w:pPr>
+      <w:r>
+        <w:rPr>
+          <w:rFonts w:hint="cs"/>
+          <w:highlight w:val="green"/>
           <w:rtl/>
         </w:rPr>
         <w:t>להוסיף רעש 'מלח פלפל'</w:t>
@@ -26,12 +30,13 @@
           <w:numId w:val="2"/>
         </w:numPr>
         <w:rPr>
-          <w:rFonts w:hint="cs"/>
-        </w:rPr>
-      </w:pPr>
-      <w:r>
-        <w:rPr>
-          <w:rFonts w:hint="cs"/>
+          <w:highlight w:val="green"/>
+        </w:rPr>
+      </w:pPr>
+      <w:r>
+        <w:rPr>
+          <w:rFonts w:hint="cs"/>
+          <w:highlight w:val="green"/>
           <w:rtl/>
         </w:rPr>
         <w:t xml:space="preserve">קבל </w:t>
@@ -39,18 +44,21 @@
       <w:r>
         <w:rPr>
           <w:rFonts w:hint="cs"/>
+          <w:highlight w:val="green"/>
         </w:rPr>
         <w:t>P</w:t>
       </w:r>
       <w:r>
         <w:rPr>
           <w:rFonts w:hint="cs"/>
+          <w:highlight w:val="green"/>
           <w:rtl/>
         </w:rPr>
         <w:t xml:space="preserve"> </w:t>
       </w:r>
       <w:r>
         <w:rPr>
+          <w:highlight w:val="green"/>
           <w:rtl/>
         </w:rPr>
         <w:t>–</w:t>
@@ -58,6 +66,7 @@
       <w:r>
         <w:rPr>
           <w:rFonts w:hint="cs"/>
+          <w:highlight w:val="green"/>
           <w:rtl/>
         </w:rPr>
         <w:t xml:space="preserve"> השבר של פיקסלים ללכלך.</w:t>
@@ -71,12 +80,13 @@
           <w:numId w:val="2"/>
         </w:numPr>
         <w:rPr>
-          <w:rFonts w:hint="cs"/>
-        </w:rPr>
-      </w:pPr>
-      <w:r>
-        <w:rPr>
-          <w:rFonts w:hint="cs"/>
+          <w:highlight w:val="green"/>
+        </w:rPr>
+      </w:pPr>
+      <w:r>
+        <w:rPr>
+          <w:rFonts w:hint="cs"/>
+          <w:highlight w:val="green"/>
           <w:rtl/>
         </w:rPr>
         <w:t xml:space="preserve">הפוך חצי </w:t>
@@ -84,12 +94,14 @@
       <w:r>
         <w:rPr>
           <w:rFonts w:hint="cs"/>
+          <w:highlight w:val="green"/>
         </w:rPr>
         <w:t>P</w:t>
       </w:r>
       <w:r>
         <w:rPr>
           <w:rFonts w:hint="cs"/>
+          <w:highlight w:val="green"/>
           <w:rtl/>
         </w:rPr>
         <w:t xml:space="preserve"> פיקסלים לשחור וחצי </w:t>
@@ -97,12 +109,14 @@
       <w:r>
         <w:rPr>
           <w:rFonts w:hint="cs"/>
+          <w:highlight w:val="green"/>
         </w:rPr>
         <w:t>P</w:t>
       </w:r>
       <w:r>
         <w:rPr>
           <w:rFonts w:hint="cs"/>
+          <w:highlight w:val="green"/>
           <w:rtl/>
         </w:rPr>
         <w:t xml:space="preserve"> ללבן (רנדומלית).</w:t>
@@ -115,10 +129,14 @@
           <w:ilvl w:val="0"/>
           <w:numId w:val="2"/>
         </w:numPr>
-      </w:pPr>
-      <w:r>
-        <w:rPr>
-          <w:rFonts w:hint="cs"/>
+        <w:rPr>
+          <w:highlight w:val="green"/>
+        </w:rPr>
+      </w:pPr>
+      <w:r>
+        <w:rPr>
+          <w:rFonts w:hint="cs"/>
+          <w:highlight w:val="green"/>
           <w:rtl/>
         </w:rPr>
         <w:t>להוסיף רעש גאוסיאני</w:t>
@@ -131,10 +149,14 @@
           <w:ilvl w:val="1"/>
           <w:numId w:val="2"/>
         </w:numPr>
-      </w:pPr>
-      <w:r>
-        <w:rPr>
-          <w:rFonts w:hint="cs"/>
+        <w:rPr>
+          <w:highlight w:val="green"/>
+        </w:rPr>
+      </w:pPr>
+      <w:r>
+        <w:rPr>
+          <w:rFonts w:hint="cs"/>
+          <w:highlight w:val="green"/>
           <w:rtl/>
         </w:rPr>
         <w:t xml:space="preserve">קבל </w:t>
@@ -142,12 +164,14 @@
       <w:r>
         <w:rPr>
           <w:rFonts w:hint="cs"/>
+          <w:highlight w:val="green"/>
         </w:rPr>
         <w:t>S</w:t>
       </w:r>
       <w:r>
         <w:rPr>
           <w:rFonts w:hint="cs"/>
+          <w:highlight w:val="green"/>
           <w:rtl/>
         </w:rPr>
         <w:t xml:space="preserve"> סטיית תקן.</w:t>
@@ -160,10 +184,14 @@
           <w:ilvl w:val="1"/>
           <w:numId w:val="2"/>
         </w:numPr>
-      </w:pPr>
-      <w:r>
-        <w:rPr>
-          <w:rFonts w:hint="cs"/>
+        <w:rPr>
+          <w:highlight w:val="green"/>
+        </w:rPr>
+      </w:pPr>
+      <w:r>
+        <w:rPr>
+          <w:rFonts w:hint="cs"/>
+          <w:highlight w:val="green"/>
           <w:rtl/>
         </w:rPr>
         <w:t>לכל פיקסל הוסף ערך מהתפלגות גאוסיאנית</w:t>
@@ -171,6 +199,7 @@
       <w:r>
         <w:rPr>
           <w:rFonts w:hint="cs"/>
+          <w:highlight w:val="green"/>
           <w:rtl/>
         </w:rPr>
         <w:t xml:space="preserve"> עם סטיית </w:t>
@@ -178,15 +207,20 @@
       <w:r>
         <w:rPr>
           <w:rFonts w:hint="cs"/>
+          <w:highlight w:val="green"/>
         </w:rPr>
         <w:t>S</w:t>
       </w:r>
       <w:r>
+        <w:rPr>
+          <w:highlight w:val="green"/>
+        </w:rPr>
         <w:t xml:space="preserve"> </w:t>
       </w:r>
       <w:r>
         <w:rPr>
           <w:rFonts w:hint="cs"/>
+          <w:highlight w:val="green"/>
           <w:rtl/>
         </w:rPr>
         <w:t xml:space="preserve"> (אנו משתמשים בערך מהתפלגות נורמלית ואז כופלים ב</w:t>
@@ -194,6 +228,7 @@
       <w:r>
         <w:rPr>
           <w:rFonts w:hint="cs"/>
+          <w:highlight w:val="green"/>
           <w:rtl/>
         </w:rPr>
         <w:t xml:space="preserve"> </w:t>
@@ -201,12 +236,14 @@
       <w:r>
         <w:rPr>
           <w:rFonts w:hint="cs"/>
+          <w:highlight w:val="green"/>
         </w:rPr>
         <w:t>S</w:t>
       </w:r>
       <w:r>
         <w:rPr>
           <w:rFonts w:hint="cs"/>
+          <w:highlight w:val="green"/>
           <w:rtl/>
         </w:rPr>
         <w:t>).</w:t>
@@ -219,6 +256,9 @@
           <w:ilvl w:val="0"/>
           <w:numId w:val="2"/>
         </w:numPr>
+        <w:rPr>
+          <w:highlight w:val="green"/>
+        </w:rPr>
       </w:pPr>
       <w:r>
         <w:rPr>
@@ -230,6 +270,7 @@
       <w:r>
         <w:rPr>
           <w:rFonts w:hint="cs"/>
+          <w:highlight w:val="green"/>
           <w:rtl/>
         </w:rPr>
         <w:t>להוסיף טשטוש 'תזוזה של המצלמה'</w:t>
@@ -243,12 +284,13 @@
           <w:numId w:val="2"/>
         </w:numPr>
         <w:rPr>
-          <w:rFonts w:hint="cs"/>
-        </w:rPr>
-      </w:pPr>
-      <w:r>
-        <w:rPr>
-          <w:rFonts w:hint="cs"/>
+          <w:highlight w:val="green"/>
+        </w:rPr>
+      </w:pPr>
+      <w:r>
+        <w:rPr>
+          <w:rFonts w:hint="cs"/>
+          <w:highlight w:val="green"/>
           <w:rtl/>
         </w:rPr>
         <w:t xml:space="preserve">קבל </w:t>
@@ -256,12 +298,14 @@
       <w:r>
         <w:rPr>
           <w:rFonts w:hint="cs"/>
+          <w:highlight w:val="green"/>
         </w:rPr>
         <w:t>T</w:t>
       </w:r>
       <w:r>
         <w:rPr>
           <w:rFonts w:hint="cs"/>
+          <w:highlight w:val="green"/>
           <w:rtl/>
         </w:rPr>
         <w:t xml:space="preserve"> גודל הסביבה של כל פיקסל.</w:t>
@@ -275,12 +319,13 @@
           <w:numId w:val="2"/>
         </w:numPr>
         <w:rPr>
-          <w:rFonts w:hint="cs"/>
-        </w:rPr>
-      </w:pPr>
-      <w:r>
-        <w:rPr>
-          <w:rFonts w:hint="cs"/>
+          <w:highlight w:val="green"/>
+        </w:rPr>
+      </w:pPr>
+      <w:r>
+        <w:rPr>
+          <w:rFonts w:hint="cs"/>
+          <w:highlight w:val="green"/>
           <w:rtl/>
         </w:rPr>
         <w:t>הכן מסכה (עשינו מנורמלת, לבדוק אם זה מה שצריך) מ</w:t>
@@ -288,6 +333,7 @@
       <w:r>
         <w:rPr>
           <w:rFonts w:hint="cs"/>
+          <w:highlight w:val="green"/>
         </w:rPr>
         <w:t>T</w:t>
       </w:r>
@@ -300,12 +346,13 @@
           <w:numId w:val="2"/>
         </w:numPr>
         <w:rPr>
-          <w:rFonts w:hint="cs"/>
-        </w:rPr>
-      </w:pPr>
-      <w:r>
-        <w:rPr>
-          <w:rFonts w:hint="cs"/>
+          <w:highlight w:val="green"/>
+        </w:rPr>
+      </w:pPr>
+      <w:r>
+        <w:rPr>
+          <w:rFonts w:hint="cs"/>
+          <w:highlight w:val="green"/>
           <w:rtl/>
         </w:rPr>
         <w:t>עשה קונבולוציה של התמונה עם המסכה.</w:t>
@@ -318,10 +365,14 @@
           <w:ilvl w:val="0"/>
           <w:numId w:val="2"/>
         </w:numPr>
-      </w:pPr>
-      <w:r>
-        <w:rPr>
-          <w:rFonts w:hint="cs"/>
+        <w:rPr>
+          <w:highlight w:val="green"/>
+        </w:rPr>
+      </w:pPr>
+      <w:r>
+        <w:rPr>
+          <w:rFonts w:hint="cs"/>
+          <w:highlight w:val="green"/>
           <w:rtl/>
         </w:rPr>
         <w:t>ניקוי תמונה ע"י חציון</w:t>
@@ -335,18 +386,20 @@
           <w:numId w:val="2"/>
         </w:numPr>
         <w:rPr>
-          <w:rFonts w:hint="cs"/>
-        </w:rPr>
-      </w:pPr>
-      <w:r>
-        <w:rPr>
-          <w:rFonts w:hint="cs"/>
+          <w:highlight w:val="green"/>
+        </w:rPr>
+      </w:pPr>
+      <w:r>
+        <w:rPr>
+          <w:rFonts w:hint="cs"/>
+          <w:highlight w:val="green"/>
           <w:rtl/>
         </w:rPr>
         <w:t xml:space="preserve">קבל רדיוס מסכה(שורות,עמודות </w:t>
       </w:r>
       <w:r>
         <w:rPr>
+          <w:highlight w:val="green"/>
           <w:rtl/>
         </w:rPr>
         <w:t>–</w:t>
@@ -354,6 +407,7 @@
       <w:r>
         <w:rPr>
           <w:rFonts w:hint="cs"/>
+          <w:highlight w:val="green"/>
           <w:rtl/>
         </w:rPr>
         <w:t xml:space="preserve"> מגדיר מלבן סביב הפיקסל).</w:t>
@@ -367,12 +421,13 @@
           <w:numId w:val="2"/>
         </w:numPr>
         <w:rPr>
-          <w:rFonts w:hint="cs"/>
-        </w:rPr>
-      </w:pPr>
-      <w:r>
-        <w:rPr>
-          <w:rFonts w:hint="cs"/>
+          <w:highlight w:val="green"/>
+        </w:rPr>
+      </w:pPr>
+      <w:r>
+        <w:rPr>
+          <w:rFonts w:hint="cs"/>
+          <w:highlight w:val="green"/>
           <w:rtl/>
         </w:rPr>
         <w:t>עבור כל פיקסל: צור מלבן(תקן חריגה מתחום התמונה) ובחר חציון כערך חדש של הפיקסל(השתמש בתמונה נקייה כדי לא להשפיע על החציון הבא).</w:t>
@@ -385,10 +440,14 @@
           <w:ilvl w:val="0"/>
           <w:numId w:val="2"/>
         </w:numPr>
-      </w:pPr>
-      <w:r>
-        <w:rPr>
-          <w:rFonts w:hint="cs"/>
+        <w:rPr>
+          <w:highlight w:val="green"/>
+        </w:rPr>
+      </w:pPr>
+      <w:r>
+        <w:rPr>
+          <w:rFonts w:hint="cs"/>
+          <w:highlight w:val="green"/>
           <w:rtl/>
         </w:rPr>
         <w:t>ניקוי תמונה ע"י ממוצע</w:t>
@@ -402,12 +461,13 @@
           <w:numId w:val="2"/>
         </w:numPr>
         <w:rPr>
-          <w:rFonts w:hint="cs"/>
-        </w:rPr>
-      </w:pPr>
-      <w:r>
-        <w:rPr>
-          <w:rFonts w:hint="cs"/>
+          <w:highlight w:val="green"/>
+        </w:rPr>
+      </w:pPr>
+      <w:r>
+        <w:rPr>
+          <w:rFonts w:hint="cs"/>
+          <w:highlight w:val="green"/>
           <w:rtl/>
         </w:rPr>
         <w:t>קבל רדיוס מסכה וסטיית תקן של המסכה</w:t>
@@ -421,12 +481,13 @@
           <w:numId w:val="2"/>
         </w:numPr>
         <w:rPr>
-          <w:rFonts w:hint="cs"/>
-        </w:rPr>
-      </w:pPr>
-      <w:r>
-        <w:rPr>
-          <w:rFonts w:hint="cs"/>
+          <w:highlight w:val="green"/>
+        </w:rPr>
+      </w:pPr>
+      <w:r>
+        <w:rPr>
+          <w:rFonts w:hint="cs"/>
+          <w:highlight w:val="green"/>
           <w:rtl/>
         </w:rPr>
         <w:t>הכן מסכה גאוסיאנית מהרדיוס וה</w:t>
@@ -434,12 +495,14 @@
       <w:r>
         <w:rPr>
           <w:rFonts w:hint="cs"/>
+          <w:highlight w:val="green"/>
         </w:rPr>
         <w:t>STD</w:t>
       </w:r>
       <w:r>
         <w:rPr>
           <w:rFonts w:hint="cs"/>
+          <w:highlight w:val="green"/>
           <w:rtl/>
         </w:rPr>
         <w:t>.</w:t>
@@ -453,12 +516,13 @@
           <w:numId w:val="2"/>
         </w:numPr>
         <w:rPr>
-          <w:rFonts w:hint="cs"/>
-        </w:rPr>
-      </w:pPr>
-      <w:r>
-        <w:rPr>
-          <w:rFonts w:hint="cs"/>
+          <w:highlight w:val="green"/>
+        </w:rPr>
+      </w:pPr>
+      <w:r>
+        <w:rPr>
+          <w:rFonts w:hint="cs"/>
+          <w:highlight w:val="green"/>
           <w:rtl/>
         </w:rPr>
         <w:t>עשה קונבולוציה לתמונה עם המסכה.</w:t>
@@ -471,10 +535,14 @@
           <w:ilvl w:val="0"/>
           <w:numId w:val="2"/>
         </w:numPr>
-      </w:pPr>
-      <w:r>
-        <w:rPr>
-          <w:rFonts w:hint="cs"/>
+        <w:rPr>
+          <w:highlight w:val="green"/>
+        </w:rPr>
+      </w:pPr>
+      <w:r>
+        <w:rPr>
+          <w:rFonts w:hint="cs"/>
+          <w:highlight w:val="green"/>
           <w:rtl/>
         </w:rPr>
         <w:t xml:space="preserve">חידוד תמונה </w:t>
@@ -488,36 +556,16 @@
           <w:numId w:val="2"/>
         </w:numPr>
         <w:rPr>
-          <w:rFonts w:hint="cs"/>
-        </w:rPr>
-      </w:pPr>
-      <w:r>
-        <w:rPr>
-          <w:rFonts w:hint="cs"/>
-          <w:rtl/>
-        </w:rPr>
-        <w:t xml:space="preserve">קבל רדיוס מסכה </w:t>
-      </w:r>
-      <w:r>
-        <w:rPr>
-          <w:rFonts w:hint="cs"/>
-          <w:rtl/>
-        </w:rPr>
-        <w:t>,</w:t>
-      </w:r>
-      <w:r>
-        <w:rPr>
-          <w:rFonts w:hint="cs"/>
-          <w:rtl/>
-        </w:rPr>
-        <w:t>סטיית תקן של המסכה</w:t>
-      </w:r>
-      <w:r>
-        <w:rPr>
-          <w:rFonts w:hint="cs"/>
-          <w:rtl/>
-        </w:rPr>
-        <w:t xml:space="preserve"> ולמדא</w:t>
+          <w:highlight w:val="green"/>
+        </w:rPr>
+      </w:pPr>
+      <w:r>
+        <w:rPr>
+          <w:rFonts w:hint="cs"/>
+          <w:highlight w:val="green"/>
+          <w:rtl/>
+        </w:rPr>
+        <w:t>קבל רדיוס מסכה ,סטיית תקן של המסכה ולמדא</w:t>
       </w:r>
     </w:p>
     <w:p>
@@ -527,10 +575,14 @@
           <w:ilvl w:val="1"/>
           <w:numId w:val="2"/>
         </w:numPr>
-      </w:pPr>
-      <w:r>
-        <w:rPr>
-          <w:rFonts w:hint="cs"/>
+        <w:rPr>
+          <w:highlight w:val="green"/>
+        </w:rPr>
+      </w:pPr>
+      <w:r>
+        <w:rPr>
+          <w:rFonts w:hint="cs"/>
+          <w:highlight w:val="green"/>
           <w:rtl/>
         </w:rPr>
         <w:t xml:space="preserve">מכין את המסכה </w:t>
@@ -538,17 +590,22 @@
       <w:r>
         <w:rPr>
           <w:rFonts w:hint="cs"/>
+          <w:highlight w:val="green"/>
         </w:rPr>
         <w:t>S</w:t>
       </w:r>
       <w:r>
         <w:rPr>
           <w:rFonts w:hint="cs"/>
+          <w:highlight w:val="green"/>
           <w:rtl/>
         </w:rPr>
         <w:t xml:space="preserve"> כמו בכיתה. משתמש בפרמטרים של טשטוש גאוסיאני כ </w:t>
       </w:r>
       <w:r>
+        <w:rPr>
+          <w:highlight w:val="green"/>
+        </w:rPr>
         <w:t>blur kernel</w:t>
       </w:r>
     </w:p>
@@ -563,13 +620,23 @@
       <w:r>
         <w:rPr>
           <w:rFonts w:hint="cs"/>
-          <w:rtl/>
-        </w:rPr>
-        <w:t xml:space="preserve">עשה קונבולוציה בין התמונה למסכה </w:t>
-      </w:r>
-      <w:r>
-        <w:rPr>
-          <w:rFonts w:hint="cs"/>
+          <w:highlight w:val="green"/>
+          <w:rtl/>
+        </w:rPr>
+        <w:t xml:space="preserve">עשה קונבולוציה בין </w:t>
+      </w:r>
+      <w:r>
+        <w:rPr>
+          <w:rFonts w:hint="cs"/>
+          <w:highlight w:val="green"/>
+          <w:rtl/>
+        </w:rPr>
+        <w:t xml:space="preserve">התמונה למסכה </w:t>
+      </w:r>
+      <w:r>
+        <w:rPr>
+          <w:rFonts w:hint="cs"/>
+          <w:highlight w:val="green"/>
         </w:rPr>
         <w:t>S</w:t>
       </w:r>
@@ -581,10 +648,14 @@
           <w:ilvl w:val="0"/>
           <w:numId w:val="2"/>
         </w:numPr>
-      </w:pPr>
-      <w:r>
-        <w:rPr>
-          <w:rFonts w:hint="cs"/>
+        <w:rPr>
+          <w:highlight w:val="green"/>
+        </w:rPr>
+      </w:pPr>
+      <w:r>
+        <w:rPr>
+          <w:rFonts w:hint="cs"/>
+          <w:highlight w:val="green"/>
           <w:rtl/>
         </w:rPr>
         <w:t>ניקוי תמונה ע"י חציון תוך שימוש בסדרת תמונות(של אותו אוביקט)</w:t>
@@ -597,10 +668,14 @@
           <w:ilvl w:val="1"/>
           <w:numId w:val="2"/>
         </w:numPr>
-      </w:pPr>
-      <w:r>
-        <w:rPr>
-          <w:rFonts w:hint="cs"/>
+        <w:rPr>
+          <w:highlight w:val="green"/>
+        </w:rPr>
+      </w:pPr>
+      <w:r>
+        <w:rPr>
+          <w:rFonts w:hint="cs"/>
+          <w:highlight w:val="green"/>
           <w:rtl/>
         </w:rPr>
         <w:t xml:space="preserve">קבל מערך תלת מימדי של תמונות. האינדקס השלישי מייצג תמונה. </w:t>
@@ -613,10 +688,16 @@
           <w:ilvl w:val="1"/>
           <w:numId w:val="2"/>
         </w:numPr>
-      </w:pPr>
-      <w:r>
-        <w:rPr>
-          <w:rFonts w:hint="cs"/>
+        <w:rPr>
+          <w:color w:val="FF0000"/>
+          <w:highlight w:val="green"/>
+        </w:rPr>
+      </w:pPr>
+      <w:r>
+        <w:rPr>
+          <w:rFonts w:hint="cs"/>
+          <w:color w:val="FF0000"/>
+          <w:highlight w:val="green"/>
           <w:rtl/>
         </w:rPr>
         <w:t>הפעל ניקוי חציוני על כל תמונה(אני חושב שמתחילים מהראשונה ועל הפלט שלה שוב מפעילים עד שאין יותר פריימים).</w:t>
@@ -629,27 +710,17 @@
           <w:ilvl w:val="0"/>
           <w:numId w:val="2"/>
         </w:numPr>
-      </w:pPr>
-      <w:r>
-        <w:rPr>
-          <w:rFonts w:hint="cs"/>
-          <w:rtl/>
-        </w:rPr>
-        <w:t xml:space="preserve">ניקוי תמונה ע"י </w:t>
-      </w:r>
-      <w:r>
-        <w:rPr>
-          <w:rFonts w:hint="cs"/>
-          <w:rtl/>
-        </w:rPr>
-        <w:t>ממוצע</w:t>
-      </w:r>
-      <w:r>
-        <w:rPr>
-          <w:rFonts w:hint="cs"/>
-          <w:rtl/>
-        </w:rPr>
-        <w:t xml:space="preserve"> תוך שימוש בסדרת תמונות(של אותו אוביקט)</w:t>
+        <w:rPr>
+          <w:highlight w:val="green"/>
+        </w:rPr>
+      </w:pPr>
+      <w:r>
+        <w:rPr>
+          <w:rFonts w:hint="cs"/>
+          <w:highlight w:val="green"/>
+          <w:rtl/>
+        </w:rPr>
+        <w:t>ניקוי תמונה ע"י ממוצע תוך שימוש בסדרת תמונות(של אותו אוביקט)</w:t>
       </w:r>
     </w:p>
     <w:p>
@@ -659,10 +730,14 @@
           <w:ilvl w:val="1"/>
           <w:numId w:val="2"/>
         </w:numPr>
-      </w:pPr>
-      <w:r>
-        <w:rPr>
-          <w:rFonts w:hint="cs"/>
+        <w:rPr>
+          <w:highlight w:val="green"/>
+        </w:rPr>
+      </w:pPr>
+      <w:r>
+        <w:rPr>
+          <w:rFonts w:hint="cs"/>
+          <w:highlight w:val="green"/>
           <w:rtl/>
         </w:rPr>
         <w:t>קבל מערך תלת מימדי של תמונות. האינדקס השלישי מייצג תמונה.</w:t>
@@ -675,29 +750,23 @@
           <w:ilvl w:val="1"/>
           <w:numId w:val="2"/>
         </w:numPr>
-      </w:pPr>
-      <w:r>
-        <w:rPr>
-          <w:rFonts w:hint="cs"/>
-          <w:rtl/>
-        </w:rPr>
-        <w:t xml:space="preserve">הפעל ניקוי </w:t>
-      </w:r>
-      <w:r>
-        <w:rPr>
-          <w:rFonts w:hint="cs"/>
-          <w:rtl/>
-        </w:rPr>
-        <w:t>ממוצע</w:t>
-      </w:r>
-      <w:r>
-        <w:rPr>
-          <w:rFonts w:hint="cs"/>
-          <w:rtl/>
-        </w:rPr>
-        <w:t xml:space="preserve"> על כל תמונה(אני חושב שמתחילים מהראשונה ועל הפלט שלה שוב מפעילים עד שאין יותר פריימים).</w:t>
-      </w:r>
-    </w:p>
+        <w:rPr>
+          <w:color w:val="FF0000"/>
+          <w:highlight w:val="green"/>
+        </w:rPr>
+      </w:pPr>
+      <w:bookmarkStart w:id="0" w:name="_GoBack"/>
+      <w:r>
+        <w:rPr>
+          <w:rFonts w:hint="cs"/>
+          <w:color w:val="FF0000"/>
+          <w:highlight w:val="green"/>
+          <w:rtl/>
+        </w:rPr>
+        <w:t>הפעל ניקוי ממוצע על כל תמונה(אני חושב שמתחילים מהראשונה ועל הפלט שלה שוב מפעילים עד שאין יותר פריימים).</w:t>
+      </w:r>
+    </w:p>
+    <w:bookmarkEnd w:id="0"/>
     <w:p>
       <w:pPr>
         <w:pStyle w:val="ListParagraph"/>
@@ -705,10 +774,14 @@
           <w:ilvl w:val="0"/>
           <w:numId w:val="2"/>
         </w:numPr>
-      </w:pPr>
-      <w:r>
-        <w:rPr>
-          <w:rFonts w:hint="cs"/>
+        <w:rPr>
+          <w:highlight w:val="green"/>
+        </w:rPr>
+      </w:pPr>
+      <w:r>
+        <w:rPr>
+          <w:rFonts w:hint="cs"/>
+          <w:highlight w:val="green"/>
           <w:rtl/>
         </w:rPr>
         <w:t>חישוב ההבדל בין שתי תמונות</w:t>
@@ -716,6 +789,7 @@
       <w:r>
         <w:rPr>
           <w:rFonts w:hint="cs"/>
+          <w:highlight w:val="green"/>
           <w:rtl/>
         </w:rPr>
         <w:t>(רגילה ומלוכלכת)</w:t>
@@ -723,6 +797,7 @@
       <w:r>
         <w:rPr>
           <w:rFonts w:hint="cs"/>
+          <w:highlight w:val="green"/>
           <w:rtl/>
         </w:rPr>
         <w:t xml:space="preserve">. נקרא </w:t>
@@ -730,6 +805,7 @@
       <w:r>
         <w:rPr>
           <w:rFonts w:hint="cs"/>
+          <w:highlight w:val="green"/>
         </w:rPr>
         <w:t>PSNR</w:t>
       </w:r>
@@ -742,22 +818,41 @@
           <w:numId w:val="2"/>
         </w:numPr>
         <w:rPr>
-          <w:rFonts w:hint="cs"/>
-        </w:rPr>
-      </w:pPr>
-      <w:r>
-        <w:rPr>
-          <w:rFonts w:hint="cs"/>
+          <w:highlight w:val="green"/>
+        </w:rPr>
+      </w:pPr>
+      <w:r>
+        <w:rPr>
+          <w:rFonts w:hint="cs"/>
+          <w:highlight w:val="green"/>
           <w:rtl/>
         </w:rPr>
         <w:t xml:space="preserve">מחשבת את ה </w:t>
       </w:r>
       <w:r>
-        <w:t>Peak-Signal_to-Noise-Ratio</w:t>
-      </w:r>
-      <w:r>
-        <w:rPr>
-          <w:rFonts w:hint="cs"/>
+        <w:rPr>
+          <w:highlight w:val="green"/>
+        </w:rPr>
+        <w:t>Peak-</w:t>
+      </w:r>
+      <w:proofErr w:type="spellStart"/>
+      <w:r>
+        <w:rPr>
+          <w:highlight w:val="green"/>
+        </w:rPr>
+        <w:t>Signal_to</w:t>
+      </w:r>
+      <w:proofErr w:type="spellEnd"/>
+      <w:r>
+        <w:rPr>
+          <w:highlight w:val="green"/>
+        </w:rPr>
+        <w:t>-Noise-Ratio</w:t>
+      </w:r>
+      <w:r>
+        <w:rPr>
+          <w:rFonts w:hint="cs"/>
+          <w:highlight w:val="green"/>
           <w:rtl/>
         </w:rPr>
         <w:t xml:space="preserve"> של תמונה מלוכלכת לתמונה נקייה.</w:t>
@@ -771,12 +866,13 @@
           <w:numId w:val="2"/>
         </w:numPr>
         <w:rPr>
-          <w:rFonts w:hint="cs"/>
-        </w:rPr>
-      </w:pPr>
-      <w:r>
-        <w:rPr>
-          <w:rFonts w:hint="cs"/>
+          <w:highlight w:val="green"/>
+        </w:rPr>
+      </w:pPr>
+      <w:r>
+        <w:rPr>
+          <w:rFonts w:hint="cs"/>
+          <w:highlight w:val="green"/>
           <w:rtl/>
         </w:rPr>
         <w:t xml:space="preserve">מחזירה ערך ממשי המייצג את ה </w:t>
@@ -784,12 +880,14 @@
       <w:r>
         <w:rPr>
           <w:rFonts w:hint="cs"/>
+          <w:highlight w:val="green"/>
         </w:rPr>
         <w:t>PSNR</w:t>
       </w:r>
       <w:r>
         <w:rPr>
           <w:rFonts w:hint="cs"/>
+          <w:highlight w:val="green"/>
           <w:rtl/>
         </w:rPr>
         <w:t xml:space="preserve"> של התמונה המלוכלכת(ביחס למקור).</w:t>
@@ -802,16 +900,21 @@
           <w:ilvl w:val="1"/>
           <w:numId w:val="2"/>
         </w:numPr>
-      </w:pPr>
-      <w:r>
-        <w:rPr>
-          <w:rFonts w:hint="cs"/>
+        <w:rPr>
+          <w:highlight w:val="green"/>
+        </w:rPr>
+      </w:pPr>
+      <w:r>
+        <w:rPr>
+          <w:rFonts w:hint="cs"/>
+          <w:highlight w:val="green"/>
           <w:rtl/>
         </w:rPr>
         <w:t xml:space="preserve">יש לינקים לויקיפדיה בתרגיל </w:t>
       </w:r>
       <w:r>
         <w:rPr>
+          <w:highlight w:val="green"/>
           <w:rtl/>
         </w:rPr>
         <w:t>–</w:t>
@@ -819,6 +922,7 @@
       <w:r>
         <w:rPr>
           <w:rFonts w:hint="cs"/>
+          <w:highlight w:val="green"/>
           <w:rtl/>
         </w:rPr>
         <w:t xml:space="preserve"> ניתן לבדוק נכונות ע"י שימוש בפונקציה </w:t>
@@ -826,18 +930,18 @@
       <w:r>
         <w:rPr>
           <w:rFonts w:hint="cs"/>
+          <w:highlight w:val="green"/>
         </w:rPr>
         <w:t>PSNR</w:t>
       </w:r>
       <w:r>
         <w:rPr>
           <w:rFonts w:hint="cs"/>
+          <w:highlight w:val="green"/>
           <w:rtl/>
         </w:rPr>
         <w:t xml:space="preserve"> של מטלאב.</w:t>
       </w:r>
-      <w:bookmarkStart w:id="0" w:name="_GoBack"/>
-      <w:bookmarkEnd w:id="0"/>
     </w:p>
     <w:p>
       <w:pPr>
@@ -878,9 +982,6 @@
           <w:ilvl w:val="2"/>
           <w:numId w:val="2"/>
         </w:numPr>
-        <w:rPr>
-          <w:rFonts w:hint="cs"/>
-        </w:rPr>
       </w:pPr>
       <w:r>
         <w:rPr>
@@ -897,9 +998,6 @@
           <w:ilvl w:val="2"/>
           <w:numId w:val="2"/>
         </w:numPr>
-        <w:rPr>
-          <w:rFonts w:hint="cs"/>
-        </w:rPr>
       </w:pPr>
       <w:r>
         <w:rPr>
@@ -916,23 +1014,13 @@
           <w:ilvl w:val="2"/>
           <w:numId w:val="2"/>
         </w:numPr>
-        <w:rPr>
-          <w:rFonts w:hint="cs"/>
-        </w:rPr>
-      </w:pPr>
-      <w:r>
-        <w:rPr>
-          <w:rFonts w:hint="cs"/>
-          <w:rtl/>
-        </w:rPr>
-        <w:t xml:space="preserve">ניקוי ע"י </w:t>
-      </w:r>
-      <w:r>
-        <w:rPr>
-          <w:rFonts w:hint="cs"/>
-          <w:rtl/>
-        </w:rPr>
-        <w:t>חציון</w:t>
+      </w:pPr>
+      <w:r>
+        <w:rPr>
+          <w:rFonts w:hint="cs"/>
+          <w:rtl/>
+        </w:rPr>
+        <w:t>ניקוי ע"י חציון</w:t>
       </w:r>
     </w:p>
     <w:p>
@@ -971,9 +1059,6 @@
           <w:ilvl w:val="2"/>
           <w:numId w:val="2"/>
         </w:numPr>
-        <w:rPr>
-          <w:rFonts w:hint="cs"/>
-        </w:rPr>
       </w:pPr>
       <w:r>
         <w:rPr>
@@ -993,14 +1078,7 @@
           <w:rFonts w:hint="cs"/>
           <w:rtl/>
         </w:rPr>
-        <w:t xml:space="preserve"> בין המקור לתמונה עם </w:t>
-      </w:r>
-      <w:r>
-        <w:rPr>
-          <w:rFonts w:hint="cs"/>
-          <w:rtl/>
-        </w:rPr>
-        <w:t>ניקוי ממוצע מסעיף שני.</w:t>
+        <w:t xml:space="preserve"> בין המקור לתמונה עם ניקוי ממוצע מסעיף שני.</w:t>
       </w:r>
     </w:p>
     <w:p>
@@ -1029,49 +1107,7 @@
           <w:rFonts w:hint="cs"/>
           <w:rtl/>
         </w:rPr>
-        <w:t xml:space="preserve"> בין המקור לתמ</w:t>
-      </w:r>
-      <w:r>
-        <w:rPr>
-          <w:rFonts w:hint="cs"/>
-          <w:rtl/>
-        </w:rPr>
-        <w:t xml:space="preserve">ונה עם </w:t>
-      </w:r>
-      <w:r>
-        <w:rPr>
-          <w:rFonts w:hint="cs"/>
-          <w:rtl/>
-        </w:rPr>
-        <w:t xml:space="preserve">ניקוי </w:t>
-      </w:r>
-      <w:r>
-        <w:rPr>
-          <w:rFonts w:hint="cs"/>
-          <w:rtl/>
-        </w:rPr>
-        <w:t>חציון</w:t>
-      </w:r>
-      <w:r>
-        <w:rPr>
-          <w:rFonts w:hint="cs"/>
-          <w:rtl/>
-        </w:rPr>
-        <w:t xml:space="preserve"> מסעיף ש</w:t>
-      </w:r>
-      <w:r>
-        <w:rPr>
-          <w:rFonts w:hint="cs"/>
-          <w:rtl/>
-        </w:rPr>
-        <w:t>לישי</w:t>
-      </w:r>
-      <w:r>
-        <w:rPr>
-          <w:rFonts w:hint="cs"/>
-          <w:rtl/>
-        </w:rPr>
-        <w:t>.</w:t>
+        <w:t xml:space="preserve"> בין המקור לתמונה עם ניקוי חציון מסעיף שלישי.</w:t>
       </w:r>
     </w:p>
     <w:p>
@@ -1122,21 +1158,7 @@
           <w:rFonts w:hint="cs"/>
           <w:rtl/>
         </w:rPr>
-        <w:t xml:space="preserve">ניקוי רעש </w:t>
-      </w:r>
-      <w:r>
-        <w:rPr>
-          <w:rFonts w:hint="cs"/>
-          <w:rtl/>
-        </w:rPr>
-        <w:t>גאוסיאני</w:t>
-      </w:r>
-      <w:r>
-        <w:rPr>
-          <w:rFonts w:hint="cs"/>
-          <w:rtl/>
-        </w:rPr>
-        <w:t>:</w:t>
+        <w:t>ניקוי רעש גאוסיאני:</w:t>
       </w:r>
     </w:p>
     <w:p>
@@ -1146,23 +1168,13 @@
           <w:ilvl w:val="2"/>
           <w:numId w:val="2"/>
         </w:numPr>
-        <w:rPr>
-          <w:rFonts w:hint="cs"/>
-        </w:rPr>
-      </w:pPr>
-      <w:r>
-        <w:rPr>
-          <w:rFonts w:hint="cs"/>
-          <w:rtl/>
-        </w:rPr>
-        <w:t xml:space="preserve">הכנס רעש </w:t>
-      </w:r>
-      <w:r>
-        <w:rPr>
-          <w:rFonts w:hint="cs"/>
-          <w:rtl/>
-        </w:rPr>
-        <w:t>גאוסיאני</w:t>
+      </w:pPr>
+      <w:r>
+        <w:rPr>
+          <w:rFonts w:hint="cs"/>
+          <w:rtl/>
+        </w:rPr>
+        <w:t>הכנס רעש גאוסיאני</w:t>
       </w:r>
     </w:p>
     <w:p>
@@ -1172,9 +1184,6 @@
           <w:ilvl w:val="2"/>
           <w:numId w:val="2"/>
         </w:numPr>
-        <w:rPr>
-          <w:rFonts w:hint="cs"/>
-        </w:rPr>
       </w:pPr>
       <w:r>
         <w:rPr>
@@ -1191,9 +1200,6 @@
           <w:ilvl w:val="2"/>
           <w:numId w:val="2"/>
         </w:numPr>
-        <w:rPr>
-          <w:rFonts w:hint="cs"/>
-        </w:rPr>
       </w:pPr>
       <w:r>
         <w:rPr>
@@ -1239,9 +1245,6 @@
           <w:ilvl w:val="2"/>
           <w:numId w:val="2"/>
         </w:numPr>
-        <w:rPr>
-          <w:rFonts w:hint="cs"/>
-        </w:rPr>
       </w:pPr>
       <w:r>
         <w:rPr>
@@ -1344,9 +1347,6 @@
           <w:ilvl w:val="0"/>
           <w:numId w:val="3"/>
         </w:numPr>
-        <w:rPr>
-          <w:rFonts w:hint="cs"/>
-        </w:rPr>
       </w:pPr>
       <w:r>
         <w:rPr>
@@ -1355,9 +1355,11 @@
         </w:rPr>
         <w:t xml:space="preserve">הדפס על המסך את ה'חישוב' שלך לגבי איזה פילטר עובד יותר טוב לאיזה טיפוס של רעש(לגבי </w:t>
       </w:r>
+      <w:proofErr w:type="spellStart"/>
       <w:r>
         <w:t>a,b</w:t>
       </w:r>
+      <w:proofErr w:type="spellEnd"/>
       <w:r>
         <w:rPr>
           <w:rFonts w:hint="cs"/>
@@ -1453,9 +1455,11 @@
         </w:rPr>
         <w:t xml:space="preserve"> בין המקור לתמונת ניקוי חציון כפונקציה של גודל שכונת החציון- </w:t>
       </w:r>
+      <w:proofErr w:type="spellStart"/>
       <w:r>
         <w:t>markradius</w:t>
       </w:r>
+      <w:proofErr w:type="spellEnd"/>
       <w:r>
         <w:rPr>
           <w:rFonts w:hint="cs"/>
@@ -1490,9 +1494,6 @@
           <w:ilvl w:val="0"/>
           <w:numId w:val="3"/>
         </w:numPr>
-        <w:rPr>
-          <w:rFonts w:hint="cs"/>
-        </w:rPr>
       </w:pPr>
       <w:r>
         <w:rPr>
@@ -1502,8 +1503,21 @@
         <w:t xml:space="preserve">השתמש בפונקציות: </w:t>
       </w:r>
       <w:r>
-        <w:t>title, xlabel, ylabel</w:t>
-      </w:r>
+        <w:t xml:space="preserve">title, </w:t>
+      </w:r>
+      <w:proofErr w:type="spellStart"/>
+      <w:r>
+        <w:t>xlabel</w:t>
+      </w:r>
+      <w:proofErr w:type="spellEnd"/>
+      <w:r>
+        <w:t xml:space="preserve">, </w:t>
+      </w:r>
+      <w:proofErr w:type="spellStart"/>
+      <w:r>
+        <w:t>ylabel</w:t>
+      </w:r>
+      <w:proofErr w:type="spellEnd"/>
       <w:r>
         <w:rPr>
           <w:rFonts w:hint="cs"/>
@@ -1519,9 +1533,6 @@
           <w:ilvl w:val="0"/>
           <w:numId w:val="3"/>
         </w:numPr>
-        <w:rPr>
-          <w:rFonts w:hint="cs"/>
-        </w:rPr>
       </w:pPr>
       <w:r>
         <w:rPr>
@@ -1570,25 +1581,13 @@
           <w:rFonts w:hint="cs"/>
           <w:rtl/>
         </w:rPr>
-        <w:t xml:space="preserve"> בין המקור לתמונת ניקוי </w:t>
-      </w:r>
-      <w:r>
-        <w:rPr>
-          <w:rFonts w:hint="cs"/>
-          <w:rtl/>
-        </w:rPr>
-        <w:t>ממוצע</w:t>
-      </w:r>
-      <w:r>
-        <w:rPr>
-          <w:rFonts w:hint="cs"/>
-          <w:rtl/>
-        </w:rPr>
-        <w:t xml:space="preserve"> כפונקציה של </w:t>
-      </w:r>
+        <w:t xml:space="preserve"> בין המקור לתמונת ניקוי ממוצע כפונקציה של </w:t>
+      </w:r>
+      <w:proofErr w:type="spellStart"/>
       <w:r>
         <w:t>maskStd</w:t>
       </w:r>
+      <w:proofErr w:type="spellEnd"/>
       <w:r>
         <w:rPr>
           <w:rFonts w:hint="cs"/>
@@ -1619,9 +1618,11 @@
       <w:r>
         <w:t xml:space="preserve"> </w:t>
       </w:r>
+      <w:proofErr w:type="spellStart"/>
       <w:r>
         <w:t>maskStd</w:t>
       </w:r>
+      <w:proofErr w:type="spellEnd"/>
       <w:r>
         <w:rPr>
           <w:rFonts w:hint="cs"/>
@@ -1656,9 +1657,6 @@
           <w:ilvl w:val="0"/>
           <w:numId w:val="3"/>
         </w:numPr>
-        <w:rPr>
-          <w:rFonts w:hint="cs"/>
-        </w:rPr>
       </w:pPr>
       <w:r>
         <w:rPr>
@@ -1668,8 +1666,21 @@
         <w:t xml:space="preserve">השתמש בפונקציות: </w:t>
       </w:r>
       <w:r>
-        <w:t>title, xlabel, ylabel</w:t>
-      </w:r>
+        <w:t xml:space="preserve">title, </w:t>
+      </w:r>
+      <w:proofErr w:type="spellStart"/>
+      <w:r>
+        <w:t>xlabel</w:t>
+      </w:r>
+      <w:proofErr w:type="spellEnd"/>
+      <w:r>
+        <w:t xml:space="preserve">, </w:t>
+      </w:r>
+      <w:proofErr w:type="spellStart"/>
+      <w:r>
+        <w:t>ylabel</w:t>
+      </w:r>
+      <w:proofErr w:type="spellEnd"/>
       <w:r>
         <w:rPr>
           <w:rFonts w:hint="cs"/>
@@ -1685,9 +1696,6 @@
           <w:ilvl w:val="0"/>
           <w:numId w:val="3"/>
         </w:numPr>
-        <w:rPr>
-          <w:rFonts w:hint="cs"/>
-        </w:rPr>
       </w:pPr>
       <w:r>
         <w:rPr>
@@ -1729,9 +1737,6 @@
           <w:ilvl w:val="0"/>
           <w:numId w:val="3"/>
         </w:numPr>
-        <w:rPr>
-          <w:rFonts w:hint="cs"/>
-        </w:rPr>
       </w:pPr>
       <w:r>
         <w:rPr>
@@ -1748,9 +1753,6 @@
           <w:ilvl w:val="0"/>
           <w:numId w:val="3"/>
         </w:numPr>
-        <w:rPr>
-          <w:rFonts w:hint="cs"/>
-        </w:rPr>
       </w:pPr>
       <w:r>
         <w:rPr>
@@ -1811,21 +1813,7 @@
           <w:rFonts w:hint="cs"/>
           <w:rtl/>
         </w:rPr>
-        <w:t xml:space="preserve">צור מערך תמונות מתמונה אחת ע"י הפעלת מספר גרסאות של רעש </w:t>
-      </w:r>
-      <w:r>
-        <w:rPr>
-          <w:rFonts w:hint="cs"/>
-          <w:rtl/>
-        </w:rPr>
-        <w:t>מלח פלפל</w:t>
-      </w:r>
-      <w:r>
-        <w:rPr>
-          <w:rFonts w:hint="cs"/>
-          <w:rtl/>
-        </w:rPr>
-        <w:t xml:space="preserve"> עליה.</w:t>
+        <w:t>צור מערך תמונות מתמונה אחת ע"י הפעלת מספר גרסאות של רעש מלח פלפל עליה.</w:t>
       </w:r>
     </w:p>
     <w:p>
@@ -1835,9 +1823,6 @@
           <w:ilvl w:val="0"/>
           <w:numId w:val="3"/>
         </w:numPr>
-        <w:rPr>
-          <w:rFonts w:hint="cs"/>
-        </w:rPr>
       </w:pPr>
       <w:r>
         <w:rPr>
@@ -1854,9 +1839,6 @@
           <w:ilvl w:val="0"/>
           <w:numId w:val="3"/>
         </w:numPr>
-        <w:rPr>
-          <w:rFonts w:hint="cs"/>
-        </w:rPr>
       </w:pPr>
       <w:r>
         <w:rPr>
@@ -2028,8 +2010,21 @@
         <w:t xml:space="preserve">השתמש בפונקציות: </w:t>
       </w:r>
       <w:r>
-        <w:t>title, xlabel, ylabel</w:t>
-      </w:r>
+        <w:t xml:space="preserve">title, </w:t>
+      </w:r>
+      <w:proofErr w:type="spellStart"/>
+      <w:r>
+        <w:t>xlabel</w:t>
+      </w:r>
+      <w:proofErr w:type="spellEnd"/>
+      <w:r>
+        <w:t xml:space="preserve">, </w:t>
+      </w:r>
+      <w:proofErr w:type="spellStart"/>
+      <w:r>
+        <w:t>ylabel</w:t>
+      </w:r>
+      <w:proofErr w:type="spellEnd"/>
       <w:r>
         <w:rPr>
           <w:rFonts w:hint="cs"/>
@@ -2093,21 +2088,7 @@
           <w:rFonts w:hint="cs"/>
           <w:rtl/>
         </w:rPr>
-        <w:t xml:space="preserve"> בין המקור לתמונת ניקוי </w:t>
-      </w:r>
-      <w:r>
-        <w:rPr>
-          <w:rFonts w:hint="cs"/>
-          <w:rtl/>
-        </w:rPr>
-        <w:t>רעש גאוסיאני</w:t>
-      </w:r>
-      <w:r>
-        <w:rPr>
-          <w:rFonts w:hint="cs"/>
-          <w:rtl/>
-        </w:rPr>
-        <w:t xml:space="preserve"> כפונקציה של הפריימים במערך התמונות. השתמש ברעש גאוסיאני ובפילטרים שמצאת שעובדים הכי טוב עבור סוג הרעש הזה.</w:t>
+        <w:t xml:space="preserve"> בין המקור לתמונת ניקוי רעש גאוסיאני כפונקציה של הפריימים במערך התמונות. השתמש ברעש גאוסיאני ובפילטרים שמצאת שעובדים הכי טוב עבור סוג הרעש הזה.</w:t>
       </w:r>
     </w:p>
     <w:p>
@@ -2145,8 +2126,21 @@
         <w:t xml:space="preserve">השתמש בפונקציות: </w:t>
       </w:r>
       <w:r>
-        <w:t>title, xlabel, ylabel</w:t>
-      </w:r>
+        <w:t xml:space="preserve">title, </w:t>
+      </w:r>
+      <w:proofErr w:type="spellStart"/>
+      <w:r>
+        <w:t>xlabel</w:t>
+      </w:r>
+      <w:proofErr w:type="spellEnd"/>
+      <w:r>
+        <w:t xml:space="preserve">, </w:t>
+      </w:r>
+      <w:proofErr w:type="spellStart"/>
+      <w:r>
+        <w:t>ylabel</w:t>
+      </w:r>
+      <w:proofErr w:type="spellEnd"/>
       <w:r>
         <w:rPr>
           <w:rFonts w:hint="cs"/>

</xml_diff>

<commit_message>
done first 9 with comments
</commit_message>
<xml_diff>
--- a/hw3/hw3.docx
+++ b/hw3/hw3.docx
@@ -10,13 +10,13 @@
           <w:numId w:val="2"/>
         </w:numPr>
         <w:rPr>
-          <w:highlight w:val="green"/>
-        </w:rPr>
-      </w:pPr>
-      <w:r>
-        <w:rPr>
-          <w:rFonts w:hint="cs"/>
-          <w:highlight w:val="green"/>
+          <w:color w:val="00B050"/>
+        </w:rPr>
+      </w:pPr>
+      <w:r>
+        <w:rPr>
+          <w:rFonts w:hint="cs"/>
+          <w:color w:val="00B050"/>
           <w:rtl/>
         </w:rPr>
         <w:t>להוסיף רעש 'מלח פלפל'</w:t>
@@ -30,13 +30,13 @@
           <w:numId w:val="2"/>
         </w:numPr>
         <w:rPr>
-          <w:highlight w:val="green"/>
-        </w:rPr>
-      </w:pPr>
-      <w:r>
-        <w:rPr>
-          <w:rFonts w:hint="cs"/>
-          <w:highlight w:val="green"/>
+          <w:color w:val="00B050"/>
+        </w:rPr>
+      </w:pPr>
+      <w:r>
+        <w:rPr>
+          <w:rFonts w:hint="cs"/>
+          <w:color w:val="00B050"/>
           <w:rtl/>
         </w:rPr>
         <w:t xml:space="preserve">קבל </w:t>
@@ -44,21 +44,21 @@
       <w:r>
         <w:rPr>
           <w:rFonts w:hint="cs"/>
-          <w:highlight w:val="green"/>
+          <w:color w:val="00B050"/>
         </w:rPr>
         <w:t>P</w:t>
       </w:r>
       <w:r>
         <w:rPr>
           <w:rFonts w:hint="cs"/>
-          <w:highlight w:val="green"/>
+          <w:color w:val="00B050"/>
           <w:rtl/>
         </w:rPr>
         <w:t xml:space="preserve"> </w:t>
       </w:r>
       <w:r>
         <w:rPr>
-          <w:highlight w:val="green"/>
+          <w:color w:val="00B050"/>
           <w:rtl/>
         </w:rPr>
         <w:t>–</w:t>
@@ -66,7 +66,7 @@
       <w:r>
         <w:rPr>
           <w:rFonts w:hint="cs"/>
-          <w:highlight w:val="green"/>
+          <w:color w:val="00B050"/>
           <w:rtl/>
         </w:rPr>
         <w:t xml:space="preserve"> השבר של פיקסלים ללכלך.</w:t>
@@ -80,13 +80,13 @@
           <w:numId w:val="2"/>
         </w:numPr>
         <w:rPr>
-          <w:highlight w:val="green"/>
-        </w:rPr>
-      </w:pPr>
-      <w:r>
-        <w:rPr>
-          <w:rFonts w:hint="cs"/>
-          <w:highlight w:val="green"/>
+          <w:color w:val="00B050"/>
+        </w:rPr>
+      </w:pPr>
+      <w:r>
+        <w:rPr>
+          <w:rFonts w:hint="cs"/>
+          <w:color w:val="00B050"/>
           <w:rtl/>
         </w:rPr>
         <w:t xml:space="preserve">הפוך חצי </w:t>
@@ -94,14 +94,14 @@
       <w:r>
         <w:rPr>
           <w:rFonts w:hint="cs"/>
-          <w:highlight w:val="green"/>
+          <w:color w:val="00B050"/>
         </w:rPr>
         <w:t>P</w:t>
       </w:r>
       <w:r>
         <w:rPr>
           <w:rFonts w:hint="cs"/>
-          <w:highlight w:val="green"/>
+          <w:color w:val="00B050"/>
           <w:rtl/>
         </w:rPr>
         <w:t xml:space="preserve"> פיקסלים לשחור וחצי </w:t>
@@ -109,14 +109,14 @@
       <w:r>
         <w:rPr>
           <w:rFonts w:hint="cs"/>
-          <w:highlight w:val="green"/>
+          <w:color w:val="00B050"/>
         </w:rPr>
         <w:t>P</w:t>
       </w:r>
       <w:r>
         <w:rPr>
           <w:rFonts w:hint="cs"/>
-          <w:highlight w:val="green"/>
+          <w:color w:val="00B050"/>
           <w:rtl/>
         </w:rPr>
         <w:t xml:space="preserve"> ללבן (רנדומלית).</w:t>
@@ -130,13 +130,13 @@
           <w:numId w:val="2"/>
         </w:numPr>
         <w:rPr>
-          <w:highlight w:val="green"/>
-        </w:rPr>
-      </w:pPr>
-      <w:r>
-        <w:rPr>
-          <w:rFonts w:hint="cs"/>
-          <w:highlight w:val="green"/>
+          <w:color w:val="00B050"/>
+        </w:rPr>
+      </w:pPr>
+      <w:r>
+        <w:rPr>
+          <w:rFonts w:hint="cs"/>
+          <w:color w:val="00B050"/>
           <w:rtl/>
         </w:rPr>
         <w:t>להוסיף רעש גאוסיאני</w:t>
@@ -150,13 +150,13 @@
           <w:numId w:val="2"/>
         </w:numPr>
         <w:rPr>
-          <w:highlight w:val="green"/>
-        </w:rPr>
-      </w:pPr>
-      <w:r>
-        <w:rPr>
-          <w:rFonts w:hint="cs"/>
-          <w:highlight w:val="green"/>
+          <w:color w:val="00B050"/>
+        </w:rPr>
+      </w:pPr>
+      <w:r>
+        <w:rPr>
+          <w:rFonts w:hint="cs"/>
+          <w:color w:val="00B050"/>
           <w:rtl/>
         </w:rPr>
         <w:t xml:space="preserve">קבל </w:t>
@@ -164,14 +164,14 @@
       <w:r>
         <w:rPr>
           <w:rFonts w:hint="cs"/>
-          <w:highlight w:val="green"/>
+          <w:color w:val="00B050"/>
         </w:rPr>
         <w:t>S</w:t>
       </w:r>
       <w:r>
         <w:rPr>
           <w:rFonts w:hint="cs"/>
-          <w:highlight w:val="green"/>
+          <w:color w:val="00B050"/>
           <w:rtl/>
         </w:rPr>
         <w:t xml:space="preserve"> סטיית תקן.</w:t>
@@ -185,13 +185,13 @@
           <w:numId w:val="2"/>
         </w:numPr>
         <w:rPr>
-          <w:highlight w:val="green"/>
-        </w:rPr>
-      </w:pPr>
-      <w:r>
-        <w:rPr>
-          <w:rFonts w:hint="cs"/>
-          <w:highlight w:val="green"/>
+          <w:color w:val="00B050"/>
+        </w:rPr>
+      </w:pPr>
+      <w:r>
+        <w:rPr>
+          <w:rFonts w:hint="cs"/>
+          <w:color w:val="00B050"/>
           <w:rtl/>
         </w:rPr>
         <w:t>לכל פיקסל הוסף ערך מהתפלגות גאוסיאנית</w:t>
@@ -199,7 +199,7 @@
       <w:r>
         <w:rPr>
           <w:rFonts w:hint="cs"/>
-          <w:highlight w:val="green"/>
+          <w:color w:val="00B050"/>
           <w:rtl/>
         </w:rPr>
         <w:t xml:space="preserve"> עם סטיית </w:t>
@@ -207,20 +207,20 @@
       <w:r>
         <w:rPr>
           <w:rFonts w:hint="cs"/>
-          <w:highlight w:val="green"/>
+          <w:color w:val="00B050"/>
         </w:rPr>
         <w:t>S</w:t>
       </w:r>
       <w:r>
         <w:rPr>
-          <w:highlight w:val="green"/>
+          <w:color w:val="00B050"/>
         </w:rPr>
         <w:t xml:space="preserve"> </w:t>
       </w:r>
       <w:r>
         <w:rPr>
           <w:rFonts w:hint="cs"/>
-          <w:highlight w:val="green"/>
+          <w:color w:val="00B050"/>
           <w:rtl/>
         </w:rPr>
         <w:t xml:space="preserve"> (אנו משתמשים בערך מהתפלגות נורמלית ואז כופלים ב</w:t>
@@ -228,7 +228,7 @@
       <w:r>
         <w:rPr>
           <w:rFonts w:hint="cs"/>
-          <w:highlight w:val="green"/>
+          <w:color w:val="00B050"/>
           <w:rtl/>
         </w:rPr>
         <w:t xml:space="preserve"> </w:t>
@@ -236,14 +236,14 @@
       <w:r>
         <w:rPr>
           <w:rFonts w:hint="cs"/>
-          <w:highlight w:val="green"/>
+          <w:color w:val="00B050"/>
         </w:rPr>
         <w:t>S</w:t>
       </w:r>
       <w:r>
         <w:rPr>
           <w:rFonts w:hint="cs"/>
-          <w:highlight w:val="green"/>
+          <w:color w:val="00B050"/>
           <w:rtl/>
         </w:rPr>
         <w:t>).</w:t>
@@ -257,12 +257,13 @@
           <w:numId w:val="2"/>
         </w:numPr>
         <w:rPr>
-          <w:highlight w:val="green"/>
-        </w:rPr>
-      </w:pPr>
-      <w:r>
-        <w:rPr>
-          <w:rFonts w:hint="cs"/>
+          <w:color w:val="00B050"/>
+        </w:rPr>
+      </w:pPr>
+      <w:r>
+        <w:rPr>
+          <w:rFonts w:hint="cs"/>
+          <w:color w:val="00B050"/>
           <w:rtl/>
         </w:rPr>
         <w:t xml:space="preserve"> </w:t>
@@ -270,7 +271,7 @@
       <w:r>
         <w:rPr>
           <w:rFonts w:hint="cs"/>
-          <w:highlight w:val="green"/>
+          <w:color w:val="00B050"/>
           <w:rtl/>
         </w:rPr>
         <w:t>להוסיף טשטוש 'תזוזה של המצלמה'</w:t>
@@ -284,13 +285,13 @@
           <w:numId w:val="2"/>
         </w:numPr>
         <w:rPr>
-          <w:highlight w:val="green"/>
-        </w:rPr>
-      </w:pPr>
-      <w:r>
-        <w:rPr>
-          <w:rFonts w:hint="cs"/>
-          <w:highlight w:val="green"/>
+          <w:color w:val="00B050"/>
+        </w:rPr>
+      </w:pPr>
+      <w:r>
+        <w:rPr>
+          <w:rFonts w:hint="cs"/>
+          <w:color w:val="00B050"/>
           <w:rtl/>
         </w:rPr>
         <w:t xml:space="preserve">קבל </w:t>
@@ -298,14 +299,14 @@
       <w:r>
         <w:rPr>
           <w:rFonts w:hint="cs"/>
-          <w:highlight w:val="green"/>
+          <w:color w:val="00B050"/>
         </w:rPr>
         <w:t>T</w:t>
       </w:r>
       <w:r>
         <w:rPr>
           <w:rFonts w:hint="cs"/>
-          <w:highlight w:val="green"/>
+          <w:color w:val="00B050"/>
           <w:rtl/>
         </w:rPr>
         <w:t xml:space="preserve"> גודל הסביבה של כל פיקסל.</w:t>
@@ -319,13 +320,13 @@
           <w:numId w:val="2"/>
         </w:numPr>
         <w:rPr>
-          <w:highlight w:val="green"/>
-        </w:rPr>
-      </w:pPr>
-      <w:r>
-        <w:rPr>
-          <w:rFonts w:hint="cs"/>
-          <w:highlight w:val="green"/>
+          <w:color w:val="00B050"/>
+        </w:rPr>
+      </w:pPr>
+      <w:r>
+        <w:rPr>
+          <w:rFonts w:hint="cs"/>
+          <w:color w:val="00B050"/>
           <w:rtl/>
         </w:rPr>
         <w:t>הכן מסכה (עשינו מנורמלת, לבדוק אם זה מה שצריך) מ</w:t>
@@ -333,7 +334,7 @@
       <w:r>
         <w:rPr>
           <w:rFonts w:hint="cs"/>
-          <w:highlight w:val="green"/>
+          <w:color w:val="00B050"/>
         </w:rPr>
         <w:t>T</w:t>
       </w:r>
@@ -346,13 +347,13 @@
           <w:numId w:val="2"/>
         </w:numPr>
         <w:rPr>
-          <w:highlight w:val="green"/>
-        </w:rPr>
-      </w:pPr>
-      <w:r>
-        <w:rPr>
-          <w:rFonts w:hint="cs"/>
-          <w:highlight w:val="green"/>
+          <w:color w:val="00B050"/>
+        </w:rPr>
+      </w:pPr>
+      <w:r>
+        <w:rPr>
+          <w:rFonts w:hint="cs"/>
+          <w:color w:val="00B050"/>
           <w:rtl/>
         </w:rPr>
         <w:t>עשה קונבולוציה של התמונה עם המסכה.</w:t>
@@ -366,13 +367,13 @@
           <w:numId w:val="2"/>
         </w:numPr>
         <w:rPr>
-          <w:highlight w:val="green"/>
-        </w:rPr>
-      </w:pPr>
-      <w:r>
-        <w:rPr>
-          <w:rFonts w:hint="cs"/>
-          <w:highlight w:val="green"/>
+          <w:color w:val="00B050"/>
+        </w:rPr>
+      </w:pPr>
+      <w:r>
+        <w:rPr>
+          <w:rFonts w:hint="cs"/>
+          <w:color w:val="00B050"/>
           <w:rtl/>
         </w:rPr>
         <w:t>ניקוי תמונה ע"י חציון</w:t>
@@ -386,20 +387,20 @@
           <w:numId w:val="2"/>
         </w:numPr>
         <w:rPr>
-          <w:highlight w:val="green"/>
-        </w:rPr>
-      </w:pPr>
-      <w:r>
-        <w:rPr>
-          <w:rFonts w:hint="cs"/>
-          <w:highlight w:val="green"/>
+          <w:color w:val="00B050"/>
+        </w:rPr>
+      </w:pPr>
+      <w:r>
+        <w:rPr>
+          <w:rFonts w:hint="cs"/>
+          <w:color w:val="00B050"/>
           <w:rtl/>
         </w:rPr>
         <w:t xml:space="preserve">קבל רדיוס מסכה(שורות,עמודות </w:t>
       </w:r>
       <w:r>
         <w:rPr>
-          <w:highlight w:val="green"/>
+          <w:color w:val="00B050"/>
           <w:rtl/>
         </w:rPr>
         <w:t>–</w:t>
@@ -407,7 +408,7 @@
       <w:r>
         <w:rPr>
           <w:rFonts w:hint="cs"/>
-          <w:highlight w:val="green"/>
+          <w:color w:val="00B050"/>
           <w:rtl/>
         </w:rPr>
         <w:t xml:space="preserve"> מגדיר מלבן סביב הפיקסל).</w:t>
@@ -421,13 +422,13 @@
           <w:numId w:val="2"/>
         </w:numPr>
         <w:rPr>
-          <w:highlight w:val="green"/>
-        </w:rPr>
-      </w:pPr>
-      <w:r>
-        <w:rPr>
-          <w:rFonts w:hint="cs"/>
-          <w:highlight w:val="green"/>
+          <w:color w:val="00B050"/>
+        </w:rPr>
+      </w:pPr>
+      <w:r>
+        <w:rPr>
+          <w:rFonts w:hint="cs"/>
+          <w:color w:val="00B050"/>
           <w:rtl/>
         </w:rPr>
         <w:t>עבור כל פיקסל: צור מלבן(תקן חריגה מתחום התמונה) ובחר חציון כערך חדש של הפיקסל(השתמש בתמונה נקייה כדי לא להשפיע על החציון הבא).</w:t>
@@ -441,13 +442,13 @@
           <w:numId w:val="2"/>
         </w:numPr>
         <w:rPr>
-          <w:highlight w:val="green"/>
-        </w:rPr>
-      </w:pPr>
-      <w:r>
-        <w:rPr>
-          <w:rFonts w:hint="cs"/>
-          <w:highlight w:val="green"/>
+          <w:color w:val="00B050"/>
+        </w:rPr>
+      </w:pPr>
+      <w:r>
+        <w:rPr>
+          <w:rFonts w:hint="cs"/>
+          <w:color w:val="00B050"/>
           <w:rtl/>
         </w:rPr>
         <w:t>ניקוי תמונה ע"י ממוצע</w:t>
@@ -461,13 +462,13 @@
           <w:numId w:val="2"/>
         </w:numPr>
         <w:rPr>
-          <w:highlight w:val="green"/>
-        </w:rPr>
-      </w:pPr>
-      <w:r>
-        <w:rPr>
-          <w:rFonts w:hint="cs"/>
-          <w:highlight w:val="green"/>
+          <w:color w:val="00B050"/>
+        </w:rPr>
+      </w:pPr>
+      <w:r>
+        <w:rPr>
+          <w:rFonts w:hint="cs"/>
+          <w:color w:val="00B050"/>
           <w:rtl/>
         </w:rPr>
         <w:t>קבל רדיוס מסכה וסטיית תקן של המסכה</w:t>
@@ -481,13 +482,13 @@
           <w:numId w:val="2"/>
         </w:numPr>
         <w:rPr>
-          <w:highlight w:val="green"/>
-        </w:rPr>
-      </w:pPr>
-      <w:r>
-        <w:rPr>
-          <w:rFonts w:hint="cs"/>
-          <w:highlight w:val="green"/>
+          <w:color w:val="00B050"/>
+        </w:rPr>
+      </w:pPr>
+      <w:r>
+        <w:rPr>
+          <w:rFonts w:hint="cs"/>
+          <w:color w:val="00B050"/>
           <w:rtl/>
         </w:rPr>
         <w:t>הכן מסכה גאוסיאנית מהרדיוס וה</w:t>
@@ -495,14 +496,14 @@
       <w:r>
         <w:rPr>
           <w:rFonts w:hint="cs"/>
-          <w:highlight w:val="green"/>
+          <w:color w:val="00B050"/>
         </w:rPr>
         <w:t>STD</w:t>
       </w:r>
       <w:r>
         <w:rPr>
           <w:rFonts w:hint="cs"/>
-          <w:highlight w:val="green"/>
+          <w:color w:val="00B050"/>
           <w:rtl/>
         </w:rPr>
         <w:t>.</w:t>
@@ -516,13 +517,13 @@
           <w:numId w:val="2"/>
         </w:numPr>
         <w:rPr>
-          <w:highlight w:val="green"/>
-        </w:rPr>
-      </w:pPr>
-      <w:r>
-        <w:rPr>
-          <w:rFonts w:hint="cs"/>
-          <w:highlight w:val="green"/>
+          <w:color w:val="00B050"/>
+        </w:rPr>
+      </w:pPr>
+      <w:r>
+        <w:rPr>
+          <w:rFonts w:hint="cs"/>
+          <w:color w:val="00B050"/>
           <w:rtl/>
         </w:rPr>
         <w:t>עשה קונבולוציה לתמונה עם המסכה.</w:t>
@@ -536,13 +537,13 @@
           <w:numId w:val="2"/>
         </w:numPr>
         <w:rPr>
-          <w:highlight w:val="green"/>
-        </w:rPr>
-      </w:pPr>
-      <w:r>
-        <w:rPr>
-          <w:rFonts w:hint="cs"/>
-          <w:highlight w:val="green"/>
+          <w:color w:val="00B050"/>
+        </w:rPr>
+      </w:pPr>
+      <w:r>
+        <w:rPr>
+          <w:rFonts w:hint="cs"/>
+          <w:color w:val="00B050"/>
           <w:rtl/>
         </w:rPr>
         <w:t xml:space="preserve">חידוד תמונה </w:t>
@@ -556,13 +557,13 @@
           <w:numId w:val="2"/>
         </w:numPr>
         <w:rPr>
-          <w:highlight w:val="green"/>
-        </w:rPr>
-      </w:pPr>
-      <w:r>
-        <w:rPr>
-          <w:rFonts w:hint="cs"/>
-          <w:highlight w:val="green"/>
+          <w:color w:val="00B050"/>
+        </w:rPr>
+      </w:pPr>
+      <w:r>
+        <w:rPr>
+          <w:rFonts w:hint="cs"/>
+          <w:color w:val="00B050"/>
           <w:rtl/>
         </w:rPr>
         <w:t>קבל רדיוס מסכה ,סטיית תקן של המסכה ולמדא</w:t>
@@ -576,13 +577,13 @@
           <w:numId w:val="2"/>
         </w:numPr>
         <w:rPr>
-          <w:highlight w:val="green"/>
-        </w:rPr>
-      </w:pPr>
-      <w:r>
-        <w:rPr>
-          <w:rFonts w:hint="cs"/>
-          <w:highlight w:val="green"/>
+          <w:color w:val="00B050"/>
+        </w:rPr>
+      </w:pPr>
+      <w:r>
+        <w:rPr>
+          <w:rFonts w:hint="cs"/>
+          <w:color w:val="00B050"/>
           <w:rtl/>
         </w:rPr>
         <w:t xml:space="preserve">מכין את המסכה </w:t>
@@ -590,21 +591,21 @@
       <w:r>
         <w:rPr>
           <w:rFonts w:hint="cs"/>
-          <w:highlight w:val="green"/>
+          <w:color w:val="00B050"/>
         </w:rPr>
         <w:t>S</w:t>
       </w:r>
       <w:r>
         <w:rPr>
           <w:rFonts w:hint="cs"/>
-          <w:highlight w:val="green"/>
+          <w:color w:val="00B050"/>
           <w:rtl/>
         </w:rPr>
         <w:t xml:space="preserve"> כמו בכיתה. משתמש בפרמטרים של טשטוש גאוסיאני כ </w:t>
       </w:r>
       <w:r>
         <w:rPr>
-          <w:highlight w:val="green"/>
+          <w:color w:val="00B050"/>
         </w:rPr>
         <w:t>blur kernel</w:t>
       </w:r>
@@ -616,27 +617,22 @@
           <w:ilvl w:val="1"/>
           <w:numId w:val="2"/>
         </w:numPr>
-      </w:pPr>
-      <w:r>
-        <w:rPr>
-          <w:rFonts w:hint="cs"/>
-          <w:highlight w:val="green"/>
-          <w:rtl/>
-        </w:rPr>
-        <w:t xml:space="preserve">עשה קונבולוציה בין </w:t>
-      </w:r>
-      <w:r>
-        <w:rPr>
-          <w:rFonts w:hint="cs"/>
-          <w:highlight w:val="green"/>
-          <w:rtl/>
-        </w:rPr>
-        <w:t xml:space="preserve">התמונה למסכה </w:t>
-      </w:r>
-      <w:r>
-        <w:rPr>
-          <w:rFonts w:hint="cs"/>
-          <w:highlight w:val="green"/>
+        <w:rPr>
+          <w:color w:val="00B050"/>
+        </w:rPr>
+      </w:pPr>
+      <w:r>
+        <w:rPr>
+          <w:rFonts w:hint="cs"/>
+          <w:color w:val="00B050"/>
+          <w:rtl/>
+        </w:rPr>
+        <w:t xml:space="preserve">עשה קונבולוציה בין התמונה למסכה </w:t>
+      </w:r>
+      <w:r>
+        <w:rPr>
+          <w:rFonts w:hint="cs"/>
+          <w:color w:val="00B050"/>
         </w:rPr>
         <w:t>S</w:t>
       </w:r>
@@ -649,18 +645,20 @@
           <w:numId w:val="2"/>
         </w:numPr>
         <w:rPr>
-          <w:highlight w:val="green"/>
-        </w:rPr>
-      </w:pPr>
-      <w:r>
-        <w:rPr>
-          <w:rFonts w:hint="cs"/>
-          <w:highlight w:val="green"/>
+          <w:color w:val="00B050"/>
+        </w:rPr>
+      </w:pPr>
+      <w:bookmarkStart w:id="0" w:name="_GoBack"/>
+      <w:r>
+        <w:rPr>
+          <w:rFonts w:hint="cs"/>
+          <w:color w:val="00B050"/>
           <w:rtl/>
         </w:rPr>
         <w:t>ניקוי תמונה ע"י חציון תוך שימוש בסדרת תמונות(של אותו אוביקט)</w:t>
       </w:r>
     </w:p>
+    <w:bookmarkEnd w:id="0"/>
     <w:p>
       <w:pPr>
         <w:pStyle w:val="ListParagraph"/>
@@ -669,13 +667,13 @@
           <w:numId w:val="2"/>
         </w:numPr>
         <w:rPr>
-          <w:highlight w:val="green"/>
-        </w:rPr>
-      </w:pPr>
-      <w:r>
-        <w:rPr>
-          <w:rFonts w:hint="cs"/>
-          <w:highlight w:val="green"/>
+          <w:color w:val="00B050"/>
+        </w:rPr>
+      </w:pPr>
+      <w:r>
+        <w:rPr>
+          <w:rFonts w:hint="cs"/>
+          <w:color w:val="00B050"/>
           <w:rtl/>
         </w:rPr>
         <w:t xml:space="preserve">קבל מערך תלת מימדי של תמונות. האינדקס השלישי מייצג תמונה. </w:t>
@@ -689,18 +687,50 @@
           <w:numId w:val="2"/>
         </w:numPr>
         <w:rPr>
-          <w:color w:val="FF0000"/>
-          <w:highlight w:val="green"/>
-        </w:rPr>
-      </w:pPr>
-      <w:r>
-        <w:rPr>
-          <w:rFonts w:hint="cs"/>
-          <w:color w:val="FF0000"/>
-          <w:highlight w:val="green"/>
-          <w:rtl/>
-        </w:rPr>
-        <w:t>הפעל ניקוי חציוני על כל תמונה(אני חושב שמתחילים מהראשונה ועל הפלט שלה שוב מפעילים עד שאין יותר פריימים).</w:t>
+          <w:color w:val="00B050"/>
+        </w:rPr>
+      </w:pPr>
+      <w:r>
+        <w:rPr>
+          <w:rFonts w:hint="cs"/>
+          <w:color w:val="00B050"/>
+          <w:rtl/>
+        </w:rPr>
+        <w:t xml:space="preserve">לעבור על כל הפיקסלים בהתאמה ולעשות להם חציון. כלומר לעשות </w:t>
+      </w:r>
+      <w:r>
+        <w:rPr>
+          <w:color w:val="00B050"/>
+        </w:rPr>
+        <w:t>median(</w:t>
+      </w:r>
+      <w:proofErr w:type="spellStart"/>
+      <w:r>
+        <w:rPr>
+          <w:color w:val="00B050"/>
+        </w:rPr>
+        <w:t>imArray</w:t>
+      </w:r>
+      <w:proofErr w:type="spellEnd"/>
+      <w:r>
+        <w:rPr>
+          <w:color w:val="00B050"/>
+        </w:rPr>
+        <w:t>(</w:t>
+      </w:r>
+      <w:proofErr w:type="spellStart"/>
+      <w:r>
+        <w:rPr>
+          <w:color w:val="00B050"/>
+        </w:rPr>
+        <w:t>i,j</w:t>
+      </w:r>
+      <w:proofErr w:type="spellEnd"/>
+      <w:r>
+        <w:rPr>
+          <w:color w:val="00B050"/>
+        </w:rPr>
+        <w:t>,:))</w:t>
       </w:r>
     </w:p>
     <w:p>
@@ -711,13 +741,13 @@
           <w:numId w:val="2"/>
         </w:numPr>
         <w:rPr>
-          <w:highlight w:val="green"/>
-        </w:rPr>
-      </w:pPr>
-      <w:r>
-        <w:rPr>
-          <w:rFonts w:hint="cs"/>
-          <w:highlight w:val="green"/>
+          <w:color w:val="00B050"/>
+        </w:rPr>
+      </w:pPr>
+      <w:r>
+        <w:rPr>
+          <w:rFonts w:hint="cs"/>
+          <w:color w:val="00B050"/>
           <w:rtl/>
         </w:rPr>
         <w:t>ניקוי תמונה ע"י ממוצע תוך שימוש בסדרת תמונות(של אותו אוביקט)</w:t>
@@ -731,13 +761,13 @@
           <w:numId w:val="2"/>
         </w:numPr>
         <w:rPr>
-          <w:highlight w:val="green"/>
-        </w:rPr>
-      </w:pPr>
-      <w:r>
-        <w:rPr>
-          <w:rFonts w:hint="cs"/>
-          <w:highlight w:val="green"/>
+          <w:color w:val="00B050"/>
+        </w:rPr>
+      </w:pPr>
+      <w:r>
+        <w:rPr>
+          <w:rFonts w:hint="cs"/>
+          <w:color w:val="00B050"/>
           <w:rtl/>
         </w:rPr>
         <w:t>קבל מערך תלת מימדי של תמונות. האינדקס השלישי מייצג תמונה.</w:t>
@@ -751,22 +781,52 @@
           <w:numId w:val="2"/>
         </w:numPr>
         <w:rPr>
-          <w:color w:val="FF0000"/>
-          <w:highlight w:val="green"/>
-        </w:rPr>
-      </w:pPr>
-      <w:bookmarkStart w:id="0" w:name="_GoBack"/>
-      <w:r>
-        <w:rPr>
-          <w:rFonts w:hint="cs"/>
-          <w:color w:val="FF0000"/>
-          <w:highlight w:val="green"/>
-          <w:rtl/>
-        </w:rPr>
-        <w:t>הפעל ניקוי ממוצע על כל תמונה(אני חושב שמתחילים מהראשונה ועל הפלט שלה שוב מפעילים עד שאין יותר פריימים).</w:t>
-      </w:r>
-    </w:p>
-    <w:bookmarkEnd w:id="0"/>
+          <w:color w:val="00B050"/>
+        </w:rPr>
+      </w:pPr>
+      <w:r>
+        <w:rPr>
+          <w:rFonts w:hint="cs"/>
+          <w:color w:val="00B050"/>
+          <w:rtl/>
+        </w:rPr>
+        <w:t xml:space="preserve">לעבור על כל הפיקסלים בהתאמה ולעשות להם חציון. כלומר לעשות </w:t>
+      </w:r>
+      <w:r>
+        <w:rPr>
+          <w:color w:val="00B050"/>
+        </w:rPr>
+        <w:t>mean(</w:t>
+      </w:r>
+      <w:proofErr w:type="spellStart"/>
+      <w:r>
+        <w:rPr>
+          <w:color w:val="00B050"/>
+        </w:rPr>
+        <w:t>imArray</w:t>
+      </w:r>
+      <w:proofErr w:type="spellEnd"/>
+      <w:r>
+        <w:rPr>
+          <w:color w:val="00B050"/>
+        </w:rPr>
+        <w:t>(</w:t>
+      </w:r>
+      <w:proofErr w:type="spellStart"/>
+      <w:r>
+        <w:rPr>
+          <w:color w:val="00B050"/>
+        </w:rPr>
+        <w:t>i,j</w:t>
+      </w:r>
+      <w:proofErr w:type="spellEnd"/>
+      <w:r>
+        <w:rPr>
+          <w:color w:val="00B050"/>
+        </w:rPr>
+        <w:t>,:))</w:t>
+      </w:r>
+    </w:p>
     <w:p>
       <w:pPr>
         <w:pStyle w:val="ListParagraph"/>
@@ -775,13 +835,13 @@
           <w:numId w:val="2"/>
         </w:numPr>
         <w:rPr>
-          <w:highlight w:val="green"/>
-        </w:rPr>
-      </w:pPr>
-      <w:r>
-        <w:rPr>
-          <w:rFonts w:hint="cs"/>
-          <w:highlight w:val="green"/>
+          <w:color w:val="00B050"/>
+        </w:rPr>
+      </w:pPr>
+      <w:r>
+        <w:rPr>
+          <w:rFonts w:hint="cs"/>
+          <w:color w:val="00B050"/>
           <w:rtl/>
         </w:rPr>
         <w:t>חישוב ההבדל בין שתי תמונות</w:t>
@@ -789,7 +849,7 @@
       <w:r>
         <w:rPr>
           <w:rFonts w:hint="cs"/>
-          <w:highlight w:val="green"/>
+          <w:color w:val="00B050"/>
           <w:rtl/>
         </w:rPr>
         <w:t>(רגילה ומלוכלכת)</w:t>
@@ -797,7 +857,7 @@
       <w:r>
         <w:rPr>
           <w:rFonts w:hint="cs"/>
-          <w:highlight w:val="green"/>
+          <w:color w:val="00B050"/>
           <w:rtl/>
         </w:rPr>
         <w:t xml:space="preserve">. נקרא </w:t>
@@ -805,7 +865,7 @@
       <w:r>
         <w:rPr>
           <w:rFonts w:hint="cs"/>
-          <w:highlight w:val="green"/>
+          <w:color w:val="00B050"/>
         </w:rPr>
         <w:t>PSNR</w:t>
       </w:r>
@@ -818,41 +878,41 @@
           <w:numId w:val="2"/>
         </w:numPr>
         <w:rPr>
-          <w:highlight w:val="green"/>
-        </w:rPr>
-      </w:pPr>
-      <w:r>
-        <w:rPr>
-          <w:rFonts w:hint="cs"/>
-          <w:highlight w:val="green"/>
+          <w:color w:val="00B050"/>
+        </w:rPr>
+      </w:pPr>
+      <w:r>
+        <w:rPr>
+          <w:rFonts w:hint="cs"/>
+          <w:color w:val="00B050"/>
           <w:rtl/>
         </w:rPr>
         <w:t xml:space="preserve">מחשבת את ה </w:t>
       </w:r>
       <w:r>
         <w:rPr>
-          <w:highlight w:val="green"/>
+          <w:color w:val="00B050"/>
         </w:rPr>
         <w:t>Peak-</w:t>
       </w:r>
       <w:proofErr w:type="spellStart"/>
       <w:r>
         <w:rPr>
-          <w:highlight w:val="green"/>
+          <w:color w:val="00B050"/>
         </w:rPr>
         <w:t>Signal_to</w:t>
       </w:r>
       <w:proofErr w:type="spellEnd"/>
       <w:r>
         <w:rPr>
-          <w:highlight w:val="green"/>
+          <w:color w:val="00B050"/>
         </w:rPr>
         <w:t>-Noise-Ratio</w:t>
       </w:r>
       <w:r>
         <w:rPr>
           <w:rFonts w:hint="cs"/>
-          <w:highlight w:val="green"/>
+          <w:color w:val="00B050"/>
           <w:rtl/>
         </w:rPr>
         <w:t xml:space="preserve"> של תמונה מלוכלכת לתמונה נקייה.</w:t>
@@ -866,13 +926,13 @@
           <w:numId w:val="2"/>
         </w:numPr>
         <w:rPr>
-          <w:highlight w:val="green"/>
-        </w:rPr>
-      </w:pPr>
-      <w:r>
-        <w:rPr>
-          <w:rFonts w:hint="cs"/>
-          <w:highlight w:val="green"/>
+          <w:color w:val="00B050"/>
+        </w:rPr>
+      </w:pPr>
+      <w:r>
+        <w:rPr>
+          <w:rFonts w:hint="cs"/>
+          <w:color w:val="00B050"/>
           <w:rtl/>
         </w:rPr>
         <w:t xml:space="preserve">מחזירה ערך ממשי המייצג את ה </w:t>
@@ -880,14 +940,14 @@
       <w:r>
         <w:rPr>
           <w:rFonts w:hint="cs"/>
-          <w:highlight w:val="green"/>
+          <w:color w:val="00B050"/>
         </w:rPr>
         <w:t>PSNR</w:t>
       </w:r>
       <w:r>
         <w:rPr>
           <w:rFonts w:hint="cs"/>
-          <w:highlight w:val="green"/>
+          <w:color w:val="00B050"/>
           <w:rtl/>
         </w:rPr>
         <w:t xml:space="preserve"> של התמונה המלוכלכת(ביחס למקור).</w:t>
@@ -901,20 +961,20 @@
           <w:numId w:val="2"/>
         </w:numPr>
         <w:rPr>
-          <w:highlight w:val="green"/>
-        </w:rPr>
-      </w:pPr>
-      <w:r>
-        <w:rPr>
-          <w:rFonts w:hint="cs"/>
-          <w:highlight w:val="green"/>
+          <w:color w:val="00B050"/>
+        </w:rPr>
+      </w:pPr>
+      <w:r>
+        <w:rPr>
+          <w:rFonts w:hint="cs"/>
+          <w:color w:val="00B050"/>
           <w:rtl/>
         </w:rPr>
         <w:t xml:space="preserve">יש לינקים לויקיפדיה בתרגיל </w:t>
       </w:r>
       <w:r>
         <w:rPr>
-          <w:highlight w:val="green"/>
+          <w:color w:val="00B050"/>
           <w:rtl/>
         </w:rPr>
         <w:t>–</w:t>
@@ -922,7 +982,7 @@
       <w:r>
         <w:rPr>
           <w:rFonts w:hint="cs"/>
-          <w:highlight w:val="green"/>
+          <w:color w:val="00B050"/>
           <w:rtl/>
         </w:rPr>
         <w:t xml:space="preserve"> ניתן לבדוק נכונות ע"י שימוש בפונקציה </w:t>
@@ -930,14 +990,14 @@
       <w:r>
         <w:rPr>
           <w:rFonts w:hint="cs"/>
-          <w:highlight w:val="green"/>
+          <w:color w:val="00B050"/>
         </w:rPr>
         <w:t>PSNR</w:t>
       </w:r>
       <w:r>
         <w:rPr>
           <w:rFonts w:hint="cs"/>
-          <w:highlight w:val="green"/>
+          <w:color w:val="00B050"/>
           <w:rtl/>
         </w:rPr>
         <w:t xml:space="preserve"> של מטלאב.</w:t>

</xml_diff>

<commit_message>
all 10 got base + first attempt.
TODO: play with parameters
</commit_message>
<xml_diff>
--- a/hw3/hw3.docx
+++ b/hw3/hw3.docx
@@ -329,7 +329,17 @@
           <w:color w:val="00B050"/>
           <w:rtl/>
         </w:rPr>
-        <w:t>הכן מסכה (עשינו מנורמלת, לבדוק אם זה מה שצריך) מ</w:t>
+        <w:t xml:space="preserve">הכן מסכה (עשינו </w:t>
+      </w:r>
+      <w:bookmarkStart w:id="0" w:name="_GoBack"/>
+      <w:bookmarkEnd w:id="0"/>
+      <w:r>
+        <w:rPr>
+          <w:rFonts w:hint="cs"/>
+          <w:color w:val="00B050"/>
+          <w:rtl/>
+        </w:rPr>
+        <w:t>מנורמלת, לבדוק אם זה מה שצריך) מ</w:t>
       </w:r>
       <w:r>
         <w:rPr>
@@ -648,7 +658,6 @@
           <w:color w:val="00B050"/>
         </w:rPr>
       </w:pPr>
-      <w:bookmarkStart w:id="0" w:name="_GoBack"/>
       <w:r>
         <w:rPr>
           <w:rFonts w:hint="cs"/>
@@ -658,7 +667,6 @@
         <w:t>ניקוי תמונה ע"י חציון תוך שימוש בסדרת תמונות(של אותו אוביקט)</w:t>
       </w:r>
     </w:p>
-    <w:bookmarkEnd w:id="0"/>
     <w:p>
       <w:pPr>
         <w:pStyle w:val="ListParagraph"/>

</xml_diff>